<commit_message>
Added "Kino pasaulis" screenshots folder.
</commit_message>
<xml_diff>
--- a/Dokumentacija/L5/ataskaita(L5).docx
+++ b/Dokumentacija/L5/ataskaita(L5).docx
@@ -1,6 +1,6 @@
 
 <file path=word/document.xml><?xml version="1.0" encoding="utf-8"?>
-<w:document xmlns:wpc="http://schemas.microsoft.com/office/word/2010/wordprocessingCanvas" xmlns:cx="http://schemas.microsoft.com/office/drawing/2014/chartex" xmlns:cx1="http://schemas.microsoft.com/office/drawing/2015/9/8/chartex" xmlns:cx2="http://schemas.microsoft.com/office/drawing/2015/10/21/chartex" xmlns:cx3="http://schemas.microsoft.com/office/drawing/2016/5/9/chartex" xmlns:cx4="http://schemas.microsoft.com/office/drawing/2016/5/10/chartex" xmlns:cx5="http://schemas.microsoft.com/office/drawing/2016/5/11/chartex" xmlns:mc="http://schemas.openxmlformats.org/markup-compatibility/2006" xmlns:o="urn:schemas-microsoft-com:office:office" xmlns:r="http://schemas.openxmlformats.org/officeDocument/2006/relationships" xmlns:m="http://schemas.openxmlformats.org/officeDocument/2006/math" xmlns:v="urn:schemas-microsoft-com:vml" xmlns:wp14="http://schemas.microsoft.com/office/word/2010/wordprocessingDrawing" xmlns:wp="http://schemas.openxmlformats.org/drawingml/2006/wordprocessingDrawing" xmlns:w10="urn:schemas-microsoft-com:office:word" xmlns:w="http://schemas.openxmlformats.org/wordprocessingml/2006/main" xmlns:w14="http://schemas.microsoft.com/office/word/2010/wordml" xmlns:w15="http://schemas.microsoft.com/office/word/2012/wordml" xmlns:w16se="http://schemas.microsoft.com/office/word/2015/wordml/symex" xmlns:wpg="http://schemas.microsoft.com/office/word/2010/wordprocessingGroup" xmlns:wpi="http://schemas.microsoft.com/office/word/2010/wordprocessingInk" xmlns:wne="http://schemas.microsoft.com/office/word/2006/wordml" xmlns:wps="http://schemas.microsoft.com/office/word/2010/wordprocessingShape" mc:Ignorable="w14 w15 w16se wp14">
+<w:document xmlns:wpc="http://schemas.microsoft.com/office/word/2010/wordprocessingCanvas" xmlns:cx="http://schemas.microsoft.com/office/drawing/2014/chartex" xmlns:cx1="http://schemas.microsoft.com/office/drawing/2015/9/8/chartex" xmlns:cx2="http://schemas.microsoft.com/office/drawing/2015/10/21/chartex" xmlns:mc="http://schemas.openxmlformats.org/markup-compatibility/2006" xmlns:o="urn:schemas-microsoft-com:office:office" xmlns:r="http://schemas.openxmlformats.org/officeDocument/2006/relationships" xmlns:m="http://schemas.openxmlformats.org/officeDocument/2006/math" xmlns:v="urn:schemas-microsoft-com:vml" xmlns:wp14="http://schemas.microsoft.com/office/word/2010/wordprocessingDrawing" xmlns:wp="http://schemas.openxmlformats.org/drawingml/2006/wordprocessingDrawing" xmlns:w10="urn:schemas-microsoft-com:office:word" xmlns:w="http://schemas.openxmlformats.org/wordprocessingml/2006/main" xmlns:w14="http://schemas.microsoft.com/office/word/2010/wordml" xmlns:w15="http://schemas.microsoft.com/office/word/2012/wordml" xmlns:w16se="http://schemas.microsoft.com/office/word/2015/wordml/symex" xmlns:wpg="http://schemas.microsoft.com/office/word/2010/wordprocessingGroup" xmlns:wpi="http://schemas.microsoft.com/office/word/2010/wordprocessingInk" xmlns:wne="http://schemas.microsoft.com/office/word/2006/wordml" xmlns:wps="http://schemas.microsoft.com/office/word/2010/wordprocessingShape" mc:Ignorable="w14 w15 w16se wp14">
   <w:background w:color="FFFFFF"/>
   <w:body>
     <w:p>
@@ -941,7 +941,7 @@
             </w:rPr>
             <w:fldChar w:fldCharType="separate"/>
           </w:r>
-          <w:hyperlink w:anchor="_Toc466981265" w:history="1">
+          <w:hyperlink w:anchor="_Toc470004632" w:history="1">
             <w:r>
               <w:rPr>
                 <w:rStyle w:val="Hyperlink"/>
@@ -969,7 +969,7 @@
                 <w:noProof/>
                 <w:webHidden/>
               </w:rPr>
-              <w:instrText xml:space="preserve"> PAGEREF _Toc466981265 \h </w:instrText>
+              <w:instrText xml:space="preserve"> PAGEREF _Toc470004632 \h </w:instrText>
             </w:r>
             <w:r>
               <w:rPr>
@@ -1012,7 +1012,7 @@
               <w:color w:val="auto"/>
             </w:rPr>
           </w:pPr>
-          <w:hyperlink w:anchor="_Toc466981266" w:history="1">
+          <w:hyperlink w:anchor="_Toc470004633" w:history="1">
             <w:r>
               <w:rPr>
                 <w:rStyle w:val="Hyperlink"/>
@@ -1040,7 +1040,7 @@
                 <w:noProof/>
                 <w:webHidden/>
               </w:rPr>
-              <w:instrText xml:space="preserve"> PAGEREF _Toc466981266 \h </w:instrText>
+              <w:instrText xml:space="preserve"> PAGEREF _Toc470004633 \h </w:instrText>
             </w:r>
             <w:r>
               <w:rPr>
@@ -1083,7 +1083,7 @@
               <w:color w:val="auto"/>
             </w:rPr>
           </w:pPr>
-          <w:hyperlink w:anchor="_Toc466981267" w:history="1">
+          <w:hyperlink w:anchor="_Toc470004634" w:history="1">
             <w:r>
               <w:rPr>
                 <w:rStyle w:val="Hyperlink"/>
@@ -1111,7 +1111,7 @@
                 <w:noProof/>
                 <w:webHidden/>
               </w:rPr>
-              <w:instrText xml:space="preserve"> PAGEREF _Toc466981267 \h </w:instrText>
+              <w:instrText xml:space="preserve"> PAGEREF _Toc470004634 \h </w:instrText>
             </w:r>
             <w:r>
               <w:rPr>
@@ -1154,7 +1154,7 @@
               <w:color w:val="auto"/>
             </w:rPr>
           </w:pPr>
-          <w:hyperlink w:anchor="_Toc466981268" w:history="1">
+          <w:hyperlink w:anchor="_Toc470004635" w:history="1">
             <w:r>
               <w:rPr>
                 <w:rStyle w:val="Hyperlink"/>
@@ -1182,7 +1182,7 @@
                 <w:noProof/>
                 <w:webHidden/>
               </w:rPr>
-              <w:instrText xml:space="preserve"> PAGEREF _Toc466981268 \h </w:instrText>
+              <w:instrText xml:space="preserve"> PAGEREF _Toc470004635 \h </w:instrText>
             </w:r>
             <w:r>
               <w:rPr>
@@ -1225,7 +1225,7 @@
               <w:color w:val="auto"/>
             </w:rPr>
           </w:pPr>
-          <w:hyperlink w:anchor="_Toc466981269" w:history="1">
+          <w:hyperlink w:anchor="_Toc470004636" w:history="1">
             <w:r>
               <w:rPr>
                 <w:rStyle w:val="Hyperlink"/>
@@ -1253,7 +1253,7 @@
                 <w:noProof/>
                 <w:webHidden/>
               </w:rPr>
-              <w:instrText xml:space="preserve"> PAGEREF _Toc466981269 \h </w:instrText>
+              <w:instrText xml:space="preserve"> PAGEREF _Toc470004636 \h </w:instrText>
             </w:r>
             <w:r>
               <w:rPr>
@@ -1296,7 +1296,7 @@
               <w:color w:val="auto"/>
             </w:rPr>
           </w:pPr>
-          <w:hyperlink w:anchor="_Toc466981270" w:history="1">
+          <w:hyperlink w:anchor="_Toc470004637" w:history="1">
             <w:r>
               <w:rPr>
                 <w:rStyle w:val="Hyperlink"/>
@@ -1324,7 +1324,7 @@
                 <w:noProof/>
                 <w:webHidden/>
               </w:rPr>
-              <w:instrText xml:space="preserve"> PAGEREF _Toc466981270 \h </w:instrText>
+              <w:instrText xml:space="preserve"> PAGEREF _Toc470004637 \h </w:instrText>
             </w:r>
             <w:r>
               <w:rPr>
@@ -1367,7 +1367,7 @@
               <w:color w:val="auto"/>
             </w:rPr>
           </w:pPr>
-          <w:hyperlink w:anchor="_Toc466981271" w:history="1">
+          <w:hyperlink w:anchor="_Toc470004638" w:history="1">
             <w:r>
               <w:rPr>
                 <w:rStyle w:val="Hyperlink"/>
@@ -1395,7 +1395,7 @@
                 <w:noProof/>
                 <w:webHidden/>
               </w:rPr>
-              <w:instrText xml:space="preserve"> PAGEREF _Toc466981271 \h </w:instrText>
+              <w:instrText xml:space="preserve"> PAGEREF _Toc470004638 \h </w:instrText>
             </w:r>
             <w:r>
               <w:rPr>
@@ -1438,7 +1438,7 @@
               <w:color w:val="auto"/>
             </w:rPr>
           </w:pPr>
-          <w:hyperlink w:anchor="_Toc466981272" w:history="1">
+          <w:hyperlink w:anchor="_Toc470004639" w:history="1">
             <w:r>
               <w:rPr>
                 <w:rStyle w:val="Hyperlink"/>
@@ -1466,7 +1466,7 @@
                 <w:noProof/>
                 <w:webHidden/>
               </w:rPr>
-              <w:instrText xml:space="preserve"> PAGEREF _Toc466981272 \h </w:instrText>
+              <w:instrText xml:space="preserve"> PAGEREF _Toc470004639 \h </w:instrText>
             </w:r>
             <w:r>
               <w:rPr>
@@ -1545,7 +1545,7 @@
         </w:rPr>
       </w:pPr>
       <w:bookmarkStart w:id="0" w:name="_uznogtwkye51" w:colFirst="0" w:colLast="0"/>
-      <w:bookmarkStart w:id="1" w:name="_Toc466981265"/>
+      <w:bookmarkStart w:id="1" w:name="_Toc470004632"/>
       <w:bookmarkEnd w:id="0"/>
       <w:r>
         <w:rPr>
@@ -1766,7 +1766,7 @@
         </w:rPr>
       </w:pPr>
       <w:bookmarkStart w:id="2" w:name="_g9myt6j1maoh" w:colFirst="0" w:colLast="0"/>
-      <w:bookmarkStart w:id="3" w:name="_Toc466981266"/>
+      <w:bookmarkStart w:id="3" w:name="_Toc470004633"/>
       <w:bookmarkEnd w:id="2"/>
       <w:r>
         <w:rPr>
@@ -1995,8 +1995,6 @@
         </w:rPr>
         <w:t xml:space="preserve"> Studio.</w:t>
       </w:r>
-      <w:bookmarkStart w:id="4" w:name="_GoBack"/>
-      <w:bookmarkEnd w:id="4"/>
     </w:p>
     <w:p>
       <w:pPr>
@@ -2006,16 +2004,16 @@
           <w:rFonts w:ascii="Times New Roman" w:hAnsi="Times New Roman" w:cs="Times New Roman"/>
         </w:rPr>
       </w:pPr>
-      <w:bookmarkStart w:id="5" w:name="_qf054idjzr0e" w:colFirst="0" w:colLast="0"/>
-      <w:bookmarkStart w:id="6" w:name="_Toc466981267"/>
+      <w:bookmarkStart w:id="4" w:name="_qf054idjzr0e" w:colFirst="0" w:colLast="0"/>
+      <w:bookmarkStart w:id="5" w:name="_Toc470004634"/>
+      <w:bookmarkEnd w:id="4"/>
+      <w:r>
+        <w:rPr>
+          <w:rFonts w:ascii="Times New Roman" w:hAnsi="Times New Roman" w:cs="Times New Roman"/>
+        </w:rPr>
+        <w:t>Sistemos aprašymas</w:t>
+      </w:r>
       <w:bookmarkEnd w:id="5"/>
-      <w:r>
-        <w:rPr>
-          <w:rFonts w:ascii="Times New Roman" w:hAnsi="Times New Roman" w:cs="Times New Roman"/>
-        </w:rPr>
-        <w:t>Sistemos aprašymas</w:t>
-      </w:r>
-      <w:bookmarkEnd w:id="6"/>
     </w:p>
     <w:p>
       <w:pPr>
@@ -2222,10 +2220,10 @@
         </w:rPr>
         <w:t>Balsavimų administratorius</w:t>
       </w:r>
-      <w:bookmarkStart w:id="7" w:name="_o6is8si5eh7d" w:colFirst="0" w:colLast="0"/>
-      <w:bookmarkStart w:id="8" w:name="_xzakq7q3o1m2" w:colFirst="0" w:colLast="0"/>
+      <w:bookmarkStart w:id="6" w:name="_o6is8si5eh7d" w:colFirst="0" w:colLast="0"/>
+      <w:bookmarkStart w:id="7" w:name="_xzakq7q3o1m2" w:colFirst="0" w:colLast="0"/>
+      <w:bookmarkEnd w:id="6"/>
       <w:bookmarkEnd w:id="7"/>
-      <w:bookmarkEnd w:id="8"/>
     </w:p>
     <w:p>
       <w:pPr>
@@ -2235,9 +2233,9 @@
           <w:rFonts w:ascii="Times New Roman" w:hAnsi="Times New Roman" w:cs="Times New Roman"/>
         </w:rPr>
       </w:pPr>
-      <w:bookmarkStart w:id="9" w:name="_gk0ulwy6d9fj" w:colFirst="0" w:colLast="0"/>
-      <w:bookmarkStart w:id="10" w:name="_Toc466981268"/>
-      <w:bookmarkEnd w:id="9"/>
+      <w:bookmarkStart w:id="8" w:name="_gk0ulwy6d9fj" w:colFirst="0" w:colLast="0"/>
+      <w:bookmarkStart w:id="9" w:name="_Toc470004635"/>
+      <w:bookmarkEnd w:id="8"/>
       <w:r>
         <w:rPr>
           <w:rFonts w:ascii="Times New Roman" w:hAnsi="Times New Roman" w:cs="Times New Roman"/>
@@ -2245,7 +2243,7 @@
         <w:lastRenderedPageBreak/>
         <w:t>Posistemių aprašymai</w:t>
       </w:r>
-      <w:bookmarkEnd w:id="10"/>
+      <w:bookmarkEnd w:id="9"/>
     </w:p>
     <w:p>
       <w:pPr>
@@ -3640,17 +3638,17 @@
           <w:rFonts w:ascii="Times New Roman" w:hAnsi="Times New Roman" w:cs="Times New Roman"/>
         </w:rPr>
       </w:pPr>
-      <w:bookmarkStart w:id="11" w:name="_9rob3hcf6nny" w:colFirst="0" w:colLast="0"/>
+      <w:bookmarkStart w:id="10" w:name="_9rob3hcf6nny" w:colFirst="0" w:colLast="0"/>
+      <w:bookmarkEnd w:id="10"/>
+    </w:p>
+    <w:p>
+      <w:pPr>
+        <w:rPr>
+          <w:rFonts w:ascii="Times New Roman" w:hAnsi="Times New Roman" w:cs="Times New Roman"/>
+        </w:rPr>
+      </w:pPr>
+      <w:bookmarkStart w:id="11" w:name="_slmoi7mcfii2" w:colFirst="0" w:colLast="0"/>
       <w:bookmarkEnd w:id="11"/>
-    </w:p>
-    <w:p>
-      <w:pPr>
-        <w:rPr>
-          <w:rFonts w:ascii="Times New Roman" w:hAnsi="Times New Roman" w:cs="Times New Roman"/>
-        </w:rPr>
-      </w:pPr>
-      <w:bookmarkStart w:id="12" w:name="_slmoi7mcfii2" w:colFirst="0" w:colLast="0"/>
-      <w:bookmarkEnd w:id="12"/>
       <w:r>
         <w:rPr>
           <w:rFonts w:ascii="Times New Roman" w:eastAsia="Times New Roman" w:hAnsi="Times New Roman" w:cs="Times New Roman"/>
@@ -3686,58 +3684,58 @@
           <w:rFonts w:ascii="Times New Roman" w:hAnsi="Times New Roman" w:cs="Times New Roman"/>
         </w:rPr>
       </w:pPr>
-      <w:bookmarkStart w:id="13" w:name="_i9dkb78mqm6" w:colFirst="0" w:colLast="0"/>
+      <w:bookmarkStart w:id="12" w:name="_i9dkb78mqm6" w:colFirst="0" w:colLast="0"/>
+      <w:bookmarkEnd w:id="12"/>
+      <w:r>
+        <w:rPr>
+          <w:rFonts w:ascii="Times New Roman" w:eastAsia="Times New Roman" w:hAnsi="Times New Roman" w:cs="Times New Roman"/>
+          <w:sz w:val="24"/>
+          <w:szCs w:val="24"/>
+        </w:rPr>
+        <w:t xml:space="preserve">Prie filmų kūrimo proceso prisideda įvairūs kūrėjai: aktoriai, režisieriai, kompozitoriai ir kt. Todėl tam yra kuriamas atskiras vartotojo tipas: </w:t>
+      </w:r>
+      <w:r>
+        <w:rPr>
+          <w:rFonts w:ascii="Times New Roman" w:eastAsia="Times New Roman" w:hAnsi="Times New Roman" w:cs="Times New Roman"/>
+          <w:sz w:val="24"/>
+          <w:szCs w:val="24"/>
+        </w:rPr>
+        <w:t>kino</w:t>
+      </w:r>
+      <w:r>
+        <w:rPr>
+          <w:rFonts w:ascii="Times New Roman" w:eastAsia="Times New Roman" w:hAnsi="Times New Roman" w:cs="Times New Roman"/>
+          <w:sz w:val="24"/>
+          <w:szCs w:val="24"/>
+        </w:rPr>
+        <w:t xml:space="preserve"> kūrėjas. </w:t>
+      </w:r>
+      <w:r>
+        <w:rPr>
+          <w:rFonts w:ascii="Times New Roman" w:eastAsia="Times New Roman" w:hAnsi="Times New Roman" w:cs="Times New Roman"/>
+          <w:sz w:val="24"/>
+          <w:szCs w:val="24"/>
+        </w:rPr>
+        <w:t>Kino</w:t>
+      </w:r>
+      <w:r>
+        <w:rPr>
+          <w:rFonts w:ascii="Times New Roman" w:eastAsia="Times New Roman" w:hAnsi="Times New Roman" w:cs="Times New Roman"/>
+          <w:sz w:val="24"/>
+          <w:szCs w:val="24"/>
+        </w:rPr>
+        <w:t xml:space="preserve"> kūrėjas sistemoje gali susikurti vartotojo paskyrą. Jis galės užpildyti savo profilį, informaciją apie save (vardas, pavardė, gimimo data ir t.t.), įsikelti nuotraukas, nurodyti savo pareigas filmų kūrimo procese (pasidaryti CV). Jei kino studija susidomi kokiu nors kūrėju ir pakviečia į naują filmą, kūrėjas gauna pranešimą. Taip pat, kūrėjas gali peržiūrėti visus filmus, prie kurių kūrimo jis prisidėjo, su kuriomis kino studijomis bendradarbiavo bei jų detalią informaciją. </w:t>
+      </w:r>
+    </w:p>
+    <w:p>
+      <w:pPr>
+        <w:ind w:left="360"/>
+        <w:rPr>
+          <w:rFonts w:ascii="Times New Roman" w:hAnsi="Times New Roman" w:cs="Times New Roman"/>
+        </w:rPr>
+      </w:pPr>
+      <w:bookmarkStart w:id="13" w:name="_tp5vv8m1mtpc" w:colFirst="0" w:colLast="0"/>
       <w:bookmarkEnd w:id="13"/>
-      <w:r>
-        <w:rPr>
-          <w:rFonts w:ascii="Times New Roman" w:eastAsia="Times New Roman" w:hAnsi="Times New Roman" w:cs="Times New Roman"/>
-          <w:sz w:val="24"/>
-          <w:szCs w:val="24"/>
-        </w:rPr>
-        <w:t xml:space="preserve">Prie filmų kūrimo proceso prisideda įvairūs kūrėjai: aktoriai, režisieriai, kompozitoriai ir kt. Todėl tam yra kuriamas atskiras vartotojo tipas: </w:t>
-      </w:r>
-      <w:r>
-        <w:rPr>
-          <w:rFonts w:ascii="Times New Roman" w:eastAsia="Times New Roman" w:hAnsi="Times New Roman" w:cs="Times New Roman"/>
-          <w:sz w:val="24"/>
-          <w:szCs w:val="24"/>
-        </w:rPr>
-        <w:t>kino</w:t>
-      </w:r>
-      <w:r>
-        <w:rPr>
-          <w:rFonts w:ascii="Times New Roman" w:eastAsia="Times New Roman" w:hAnsi="Times New Roman" w:cs="Times New Roman"/>
-          <w:sz w:val="24"/>
-          <w:szCs w:val="24"/>
-        </w:rPr>
-        <w:t xml:space="preserve"> kūrėjas. </w:t>
-      </w:r>
-      <w:r>
-        <w:rPr>
-          <w:rFonts w:ascii="Times New Roman" w:eastAsia="Times New Roman" w:hAnsi="Times New Roman" w:cs="Times New Roman"/>
-          <w:sz w:val="24"/>
-          <w:szCs w:val="24"/>
-        </w:rPr>
-        <w:t>Kino</w:t>
-      </w:r>
-      <w:r>
-        <w:rPr>
-          <w:rFonts w:ascii="Times New Roman" w:eastAsia="Times New Roman" w:hAnsi="Times New Roman" w:cs="Times New Roman"/>
-          <w:sz w:val="24"/>
-          <w:szCs w:val="24"/>
-        </w:rPr>
-        <w:t xml:space="preserve"> kūrėjas sistemoje gali susikurti vartotojo paskyrą. Jis galės užpildyti savo profilį, informaciją apie save (vardas, pavardė, gimimo data ir t.t.), įsikelti nuotraukas, nurodyti savo pareigas filmų kūrimo procese (pasidaryti CV). Jei kino studija susidomi kokiu nors kūrėju ir pakviečia į naują filmą, kūrėjas gauna pranešimą. Taip pat, kūrėjas gali peržiūrėti visus filmus, prie kurių kūrimo jis prisidėjo, su kuriomis kino studijomis bendradarbiavo bei jų detalią informaciją. </w:t>
-      </w:r>
-    </w:p>
-    <w:p>
-      <w:pPr>
-        <w:ind w:left="360"/>
-        <w:rPr>
-          <w:rFonts w:ascii="Times New Roman" w:hAnsi="Times New Roman" w:cs="Times New Roman"/>
-        </w:rPr>
-      </w:pPr>
-      <w:bookmarkStart w:id="14" w:name="_tp5vv8m1mtpc" w:colFirst="0" w:colLast="0"/>
-      <w:bookmarkEnd w:id="14"/>
       <w:r>
         <w:rPr>
           <w:rFonts w:ascii="Times New Roman" w:eastAsia="Times New Roman" w:hAnsi="Times New Roman" w:cs="Times New Roman"/>
@@ -3777,8 +3775,8 @@
           <w:szCs w:val="24"/>
         </w:rPr>
       </w:pPr>
-      <w:bookmarkStart w:id="15" w:name="_cm4hgzmb9f6b" w:colFirst="0" w:colLast="0"/>
-      <w:bookmarkEnd w:id="15"/>
+      <w:bookmarkStart w:id="14" w:name="_cm4hgzmb9f6b" w:colFirst="0" w:colLast="0"/>
+      <w:bookmarkEnd w:id="14"/>
       <w:r>
         <w:rPr>
           <w:rFonts w:ascii="Times New Roman" w:eastAsia="Times New Roman" w:hAnsi="Times New Roman" w:cs="Times New Roman"/>
@@ -3802,8 +3800,8 @@
           <w:szCs w:val="24"/>
         </w:rPr>
       </w:pPr>
-      <w:bookmarkStart w:id="16" w:name="_uce5zhyk988a" w:colFirst="0" w:colLast="0"/>
-      <w:bookmarkEnd w:id="16"/>
+      <w:bookmarkStart w:id="15" w:name="_uce5zhyk988a" w:colFirst="0" w:colLast="0"/>
+      <w:bookmarkEnd w:id="15"/>
       <w:r>
         <w:rPr>
           <w:rFonts w:ascii="Times New Roman" w:eastAsia="Times New Roman" w:hAnsi="Times New Roman" w:cs="Times New Roman"/>
@@ -3827,8 +3825,8 @@
           <w:szCs w:val="24"/>
         </w:rPr>
       </w:pPr>
-      <w:bookmarkStart w:id="17" w:name="_4niac5bp7bxi" w:colFirst="0" w:colLast="0"/>
-      <w:bookmarkEnd w:id="17"/>
+      <w:bookmarkStart w:id="16" w:name="_4niac5bp7bxi" w:colFirst="0" w:colLast="0"/>
+      <w:bookmarkEnd w:id="16"/>
       <w:r>
         <w:rPr>
           <w:rFonts w:ascii="Times New Roman" w:eastAsia="Times New Roman" w:hAnsi="Times New Roman" w:cs="Times New Roman"/>
@@ -3852,8 +3850,8 @@
           <w:szCs w:val="24"/>
         </w:rPr>
       </w:pPr>
-      <w:bookmarkStart w:id="18" w:name="_j06dhsm0o42j" w:colFirst="0" w:colLast="0"/>
-      <w:bookmarkEnd w:id="18"/>
+      <w:bookmarkStart w:id="17" w:name="_j06dhsm0o42j" w:colFirst="0" w:colLast="0"/>
+      <w:bookmarkEnd w:id="17"/>
       <w:r>
         <w:rPr>
           <w:rFonts w:ascii="Times New Roman" w:eastAsia="Times New Roman" w:hAnsi="Times New Roman" w:cs="Times New Roman"/>
@@ -3877,8 +3875,8 @@
           <w:szCs w:val="24"/>
         </w:rPr>
       </w:pPr>
-      <w:bookmarkStart w:id="19" w:name="_ubewszyxgn2i" w:colFirst="0" w:colLast="0"/>
-      <w:bookmarkEnd w:id="19"/>
+      <w:bookmarkStart w:id="18" w:name="_ubewszyxgn2i" w:colFirst="0" w:colLast="0"/>
+      <w:bookmarkEnd w:id="18"/>
       <w:r>
         <w:rPr>
           <w:rFonts w:ascii="Times New Roman" w:eastAsia="Times New Roman" w:hAnsi="Times New Roman" w:cs="Times New Roman"/>
@@ -3902,8 +3900,8 @@
           <w:szCs w:val="24"/>
         </w:rPr>
       </w:pPr>
-      <w:bookmarkStart w:id="20" w:name="_sswu1zwh7wkb" w:colFirst="0" w:colLast="0"/>
-      <w:bookmarkEnd w:id="20"/>
+      <w:bookmarkStart w:id="19" w:name="_sswu1zwh7wkb" w:colFirst="0" w:colLast="0"/>
+      <w:bookmarkEnd w:id="19"/>
       <w:r>
         <w:rPr>
           <w:rFonts w:ascii="Times New Roman" w:eastAsia="Times New Roman" w:hAnsi="Times New Roman" w:cs="Times New Roman"/>
@@ -3933,42 +3931,42 @@
           <w:rFonts w:ascii="Times New Roman" w:hAnsi="Times New Roman" w:cs="Times New Roman"/>
         </w:rPr>
       </w:pPr>
-      <w:bookmarkStart w:id="21" w:name="_5e2bbx2gj6h5" w:colFirst="0" w:colLast="0"/>
+      <w:bookmarkStart w:id="20" w:name="_5e2bbx2gj6h5" w:colFirst="0" w:colLast="0"/>
+      <w:bookmarkEnd w:id="20"/>
+      <w:r>
+        <w:rPr>
+          <w:rFonts w:ascii="Times New Roman" w:eastAsia="Times New Roman" w:hAnsi="Times New Roman" w:cs="Times New Roman"/>
+          <w:sz w:val="24"/>
+          <w:szCs w:val="24"/>
+        </w:rPr>
+        <w:t>Kino</w:t>
+      </w:r>
+      <w:r>
+        <w:rPr>
+          <w:rFonts w:ascii="Times New Roman" w:eastAsia="Times New Roman" w:hAnsi="Times New Roman" w:cs="Times New Roman"/>
+          <w:sz w:val="24"/>
+          <w:szCs w:val="24"/>
+        </w:rPr>
+        <w:t xml:space="preserve"> kūrėjai galės dalyvauti apdovanojimų ceremonijose. Kad laimėti apdovanojimą, </w:t>
+      </w:r>
+      <w:r>
+        <w:rPr>
+          <w:rFonts w:ascii="Times New Roman" w:eastAsia="Times New Roman" w:hAnsi="Times New Roman" w:cs="Times New Roman"/>
+          <w:sz w:val="24"/>
+          <w:szCs w:val="24"/>
+        </w:rPr>
+        <w:t>kino</w:t>
+      </w:r>
+      <w:r>
+        <w:rPr>
+          <w:rFonts w:ascii="Times New Roman" w:eastAsia="Times New Roman" w:hAnsi="Times New Roman" w:cs="Times New Roman"/>
+          <w:sz w:val="24"/>
+          <w:szCs w:val="24"/>
+        </w:rPr>
+        <w:t xml:space="preserve"> kūrėjas turės balsavimo metu surinkti daugiausiai balsų iš paprastų vartotojų. Tam bus reikalinga balsavimų administratoriaus paskyra.</w:t>
+      </w:r>
+      <w:bookmarkStart w:id="21" w:name="_s5a270qcyw46" w:colFirst="0" w:colLast="0"/>
       <w:bookmarkEnd w:id="21"/>
-      <w:r>
-        <w:rPr>
-          <w:rFonts w:ascii="Times New Roman" w:eastAsia="Times New Roman" w:hAnsi="Times New Roman" w:cs="Times New Roman"/>
-          <w:sz w:val="24"/>
-          <w:szCs w:val="24"/>
-        </w:rPr>
-        <w:t>Kino</w:t>
-      </w:r>
-      <w:r>
-        <w:rPr>
-          <w:rFonts w:ascii="Times New Roman" w:eastAsia="Times New Roman" w:hAnsi="Times New Roman" w:cs="Times New Roman"/>
-          <w:sz w:val="24"/>
-          <w:szCs w:val="24"/>
-        </w:rPr>
-        <w:t xml:space="preserve"> kūrėjai galės dalyvauti apdovanojimų ceremonijose. Kad laimėti apdovanojimą, </w:t>
-      </w:r>
-      <w:r>
-        <w:rPr>
-          <w:rFonts w:ascii="Times New Roman" w:eastAsia="Times New Roman" w:hAnsi="Times New Roman" w:cs="Times New Roman"/>
-          <w:sz w:val="24"/>
-          <w:szCs w:val="24"/>
-        </w:rPr>
-        <w:t>kino</w:t>
-      </w:r>
-      <w:r>
-        <w:rPr>
-          <w:rFonts w:ascii="Times New Roman" w:eastAsia="Times New Roman" w:hAnsi="Times New Roman" w:cs="Times New Roman"/>
-          <w:sz w:val="24"/>
-          <w:szCs w:val="24"/>
-        </w:rPr>
-        <w:t xml:space="preserve"> kūrėjas turės balsavimo metu surinkti daugiausiai balsų iš paprastų vartotojų. Tam bus reikalinga balsavimų administratoriaus paskyra.</w:t>
-      </w:r>
-      <w:bookmarkStart w:id="22" w:name="_s5a270qcyw46" w:colFirst="0" w:colLast="0"/>
-      <w:bookmarkEnd w:id="22"/>
     </w:p>
     <w:p>
       <w:pPr>
@@ -3980,8 +3978,8 @@
           <w:rFonts w:ascii="Times New Roman" w:hAnsi="Times New Roman" w:cs="Times New Roman"/>
         </w:rPr>
       </w:pPr>
-      <w:bookmarkStart w:id="23" w:name="_6b10ujl9xdi" w:colFirst="0" w:colLast="0"/>
-      <w:bookmarkEnd w:id="23"/>
+      <w:bookmarkStart w:id="22" w:name="_6b10ujl9xdi" w:colFirst="0" w:colLast="0"/>
+      <w:bookmarkEnd w:id="22"/>
       <w:r>
         <w:rPr>
           <w:rFonts w:ascii="Times New Roman" w:eastAsia="Times New Roman" w:hAnsi="Times New Roman" w:cs="Times New Roman"/>
@@ -4008,8 +4006,8 @@
           <w:szCs w:val="24"/>
         </w:rPr>
       </w:pPr>
-      <w:bookmarkStart w:id="24" w:name="_tqiftt3kkxq5" w:colFirst="0" w:colLast="0"/>
-      <w:bookmarkEnd w:id="24"/>
+      <w:bookmarkStart w:id="23" w:name="_tqiftt3kkxq5" w:colFirst="0" w:colLast="0"/>
+      <w:bookmarkEnd w:id="23"/>
       <w:r>
         <w:rPr>
           <w:rFonts w:ascii="Times New Roman" w:eastAsia="Times New Roman" w:hAnsi="Times New Roman" w:cs="Times New Roman"/>
@@ -4046,8 +4044,8 @@
           <w:szCs w:val="24"/>
         </w:rPr>
       </w:pPr>
-      <w:bookmarkStart w:id="25" w:name="_luq1wsd006be" w:colFirst="0" w:colLast="0"/>
-      <w:bookmarkEnd w:id="25"/>
+      <w:bookmarkStart w:id="24" w:name="_luq1wsd006be" w:colFirst="0" w:colLast="0"/>
+      <w:bookmarkEnd w:id="24"/>
       <w:r>
         <w:rPr>
           <w:rFonts w:ascii="Times New Roman" w:eastAsia="Times New Roman" w:hAnsi="Times New Roman" w:cs="Times New Roman"/>
@@ -4089,8 +4087,8 @@
           <w:rFonts w:ascii="Times New Roman" w:hAnsi="Times New Roman" w:cs="Times New Roman"/>
         </w:rPr>
       </w:pPr>
-      <w:bookmarkStart w:id="26" w:name="_n71skllvv3y2" w:colFirst="0" w:colLast="0"/>
-      <w:bookmarkEnd w:id="26"/>
+      <w:bookmarkStart w:id="25" w:name="_n71skllvv3y2" w:colFirst="0" w:colLast="0"/>
+      <w:bookmarkEnd w:id="25"/>
       <w:r>
         <w:rPr>
           <w:rFonts w:ascii="Times New Roman" w:eastAsia="Times New Roman" w:hAnsi="Times New Roman" w:cs="Times New Roman"/>
@@ -4117,8 +4115,8 @@
           <w:szCs w:val="24"/>
         </w:rPr>
       </w:pPr>
-      <w:bookmarkStart w:id="27" w:name="_yahfgzj8rid1" w:colFirst="0" w:colLast="0"/>
-      <w:bookmarkEnd w:id="27"/>
+      <w:bookmarkStart w:id="26" w:name="_yahfgzj8rid1" w:colFirst="0" w:colLast="0"/>
+      <w:bookmarkEnd w:id="26"/>
       <w:r>
         <w:rPr>
           <w:rFonts w:ascii="Times New Roman" w:eastAsia="Times New Roman" w:hAnsi="Times New Roman" w:cs="Times New Roman"/>
@@ -4145,8 +4143,8 @@
           <w:szCs w:val="24"/>
         </w:rPr>
       </w:pPr>
-      <w:bookmarkStart w:id="28" w:name="_gamrhq5q7kxy" w:colFirst="0" w:colLast="0"/>
-      <w:bookmarkEnd w:id="28"/>
+      <w:bookmarkStart w:id="27" w:name="_gamrhq5q7kxy" w:colFirst="0" w:colLast="0"/>
+      <w:bookmarkEnd w:id="27"/>
       <w:r>
         <w:rPr>
           <w:rFonts w:ascii="Times New Roman" w:eastAsia="Times New Roman" w:hAnsi="Times New Roman" w:cs="Times New Roman"/>
@@ -4173,8 +4171,8 @@
           <w:szCs w:val="24"/>
         </w:rPr>
       </w:pPr>
-      <w:bookmarkStart w:id="29" w:name="_24nezztm7n89" w:colFirst="0" w:colLast="0"/>
-      <w:bookmarkEnd w:id="29"/>
+      <w:bookmarkStart w:id="28" w:name="_24nezztm7n89" w:colFirst="0" w:colLast="0"/>
+      <w:bookmarkEnd w:id="28"/>
       <w:r>
         <w:rPr>
           <w:rFonts w:ascii="Times New Roman" w:eastAsia="Times New Roman" w:hAnsi="Times New Roman" w:cs="Times New Roman"/>
@@ -4233,43 +4231,43 @@
           <w:rFonts w:ascii="Times New Roman" w:hAnsi="Times New Roman" w:cs="Times New Roman"/>
         </w:rPr>
       </w:pPr>
-      <w:bookmarkStart w:id="30" w:name="_jf4zg75y65ac" w:colFirst="0" w:colLast="0"/>
+      <w:bookmarkStart w:id="29" w:name="_jf4zg75y65ac" w:colFirst="0" w:colLast="0"/>
+      <w:bookmarkEnd w:id="29"/>
+      <w:r>
+        <w:rPr>
+          <w:rFonts w:ascii="Times New Roman" w:eastAsia="Times New Roman" w:hAnsi="Times New Roman" w:cs="Times New Roman"/>
+          <w:sz w:val="24"/>
+          <w:szCs w:val="24"/>
+        </w:rPr>
+        <w:t xml:space="preserve">      Pasibaigus balsavimui nugalėtojui išsiunčiamas pranešimas. Prie nugalėtojo paskyros pridedamas įrašas apie laimėtą apdovanojimą, visi galės p</w:t>
+      </w:r>
+      <w:r>
+        <w:rPr>
+          <w:rFonts w:ascii="Times New Roman" w:eastAsia="Times New Roman" w:hAnsi="Times New Roman" w:cs="Times New Roman"/>
+          <w:sz w:val="24"/>
+          <w:szCs w:val="24"/>
+        </w:rPr>
+        <w:t>eržiūrėti kiekvieno kūrėjo laimė</w:t>
+      </w:r>
+      <w:r>
+        <w:rPr>
+          <w:rFonts w:ascii="Times New Roman" w:eastAsia="Times New Roman" w:hAnsi="Times New Roman" w:cs="Times New Roman"/>
+          <w:sz w:val="24"/>
+          <w:szCs w:val="24"/>
+        </w:rPr>
+        <w:t>tus titulus.</w:t>
+      </w:r>
+    </w:p>
+    <w:p>
+      <w:pPr>
+        <w:rPr>
+          <w:rFonts w:ascii="Times New Roman" w:eastAsia="Times New Roman" w:hAnsi="Times New Roman" w:cs="Times New Roman"/>
+          <w:sz w:val="24"/>
+          <w:szCs w:val="24"/>
+        </w:rPr>
+      </w:pPr>
+      <w:bookmarkStart w:id="30" w:name="_czfn92kmiori" w:colFirst="0" w:colLast="0"/>
       <w:bookmarkEnd w:id="30"/>
-      <w:r>
-        <w:rPr>
-          <w:rFonts w:ascii="Times New Roman" w:eastAsia="Times New Roman" w:hAnsi="Times New Roman" w:cs="Times New Roman"/>
-          <w:sz w:val="24"/>
-          <w:szCs w:val="24"/>
-        </w:rPr>
-        <w:t xml:space="preserve">      Pasibaigus balsavimui nugalėtojui išsiunčiamas pranešimas. Prie nugalėtojo paskyros pridedamas įrašas apie laimėtą apdovanojimą, visi galės p</w:t>
-      </w:r>
-      <w:r>
-        <w:rPr>
-          <w:rFonts w:ascii="Times New Roman" w:eastAsia="Times New Roman" w:hAnsi="Times New Roman" w:cs="Times New Roman"/>
-          <w:sz w:val="24"/>
-          <w:szCs w:val="24"/>
-        </w:rPr>
-        <w:t>eržiūrėti kiekvieno kūrėjo laimė</w:t>
-      </w:r>
-      <w:r>
-        <w:rPr>
-          <w:rFonts w:ascii="Times New Roman" w:eastAsia="Times New Roman" w:hAnsi="Times New Roman" w:cs="Times New Roman"/>
-          <w:sz w:val="24"/>
-          <w:szCs w:val="24"/>
-        </w:rPr>
-        <w:t>tus titulus.</w:t>
-      </w:r>
-    </w:p>
-    <w:p>
-      <w:pPr>
-        <w:rPr>
-          <w:rFonts w:ascii="Times New Roman" w:eastAsia="Times New Roman" w:hAnsi="Times New Roman" w:cs="Times New Roman"/>
-          <w:sz w:val="24"/>
-          <w:szCs w:val="24"/>
-        </w:rPr>
-      </w:pPr>
-      <w:bookmarkStart w:id="31" w:name="_czfn92kmiori" w:colFirst="0" w:colLast="0"/>
-      <w:bookmarkEnd w:id="31"/>
       <w:r>
         <w:rPr>
           <w:rFonts w:ascii="Times New Roman" w:eastAsia="Times New Roman" w:hAnsi="Times New Roman" w:cs="Times New Roman"/>
@@ -4318,8 +4316,8 @@
           <w:szCs w:val="24"/>
         </w:rPr>
       </w:pPr>
-      <w:bookmarkStart w:id="32" w:name="_e7lr3umbd6eg" w:colFirst="0" w:colLast="0"/>
-      <w:bookmarkEnd w:id="32"/>
+      <w:bookmarkStart w:id="31" w:name="_e7lr3umbd6eg" w:colFirst="0" w:colLast="0"/>
+      <w:bookmarkEnd w:id="31"/>
       <w:r>
         <w:rPr>
           <w:rFonts w:ascii="Times New Roman" w:eastAsia="Times New Roman" w:hAnsi="Times New Roman" w:cs="Times New Roman"/>
@@ -4343,8 +4341,8 @@
           <w:szCs w:val="24"/>
         </w:rPr>
       </w:pPr>
-      <w:bookmarkStart w:id="33" w:name="_xgk9i98ccazh" w:colFirst="0" w:colLast="0"/>
-      <w:bookmarkEnd w:id="33"/>
+      <w:bookmarkStart w:id="32" w:name="_xgk9i98ccazh" w:colFirst="0" w:colLast="0"/>
+      <w:bookmarkEnd w:id="32"/>
       <w:r>
         <w:rPr>
           <w:rFonts w:ascii="Times New Roman" w:eastAsia="Times New Roman" w:hAnsi="Times New Roman" w:cs="Times New Roman"/>
@@ -4368,8 +4366,8 @@
           <w:szCs w:val="24"/>
         </w:rPr>
       </w:pPr>
-      <w:bookmarkStart w:id="34" w:name="_nsy2px8hd7rg" w:colFirst="0" w:colLast="0"/>
-      <w:bookmarkEnd w:id="34"/>
+      <w:bookmarkStart w:id="33" w:name="_nsy2px8hd7rg" w:colFirst="0" w:colLast="0"/>
+      <w:bookmarkEnd w:id="33"/>
       <w:r>
         <w:rPr>
           <w:rFonts w:ascii="Times New Roman" w:eastAsia="Times New Roman" w:hAnsi="Times New Roman" w:cs="Times New Roman"/>
@@ -4393,8 +4391,8 @@
           <w:szCs w:val="24"/>
         </w:rPr>
       </w:pPr>
-      <w:bookmarkStart w:id="35" w:name="_6z540mvecdu5" w:colFirst="0" w:colLast="0"/>
-      <w:bookmarkEnd w:id="35"/>
+      <w:bookmarkStart w:id="34" w:name="_6z540mvecdu5" w:colFirst="0" w:colLast="0"/>
+      <w:bookmarkEnd w:id="34"/>
       <w:r>
         <w:rPr>
           <w:rFonts w:ascii="Times New Roman" w:eastAsia="Times New Roman" w:hAnsi="Times New Roman" w:cs="Times New Roman"/>
@@ -4429,16 +4427,16 @@
           <w:rFonts w:ascii="Times New Roman" w:hAnsi="Times New Roman" w:cs="Times New Roman"/>
         </w:rPr>
       </w:pPr>
-      <w:bookmarkStart w:id="36" w:name="_9i2z16cop3np" w:colFirst="0" w:colLast="0"/>
-      <w:bookmarkStart w:id="37" w:name="_Toc466981269"/>
+      <w:bookmarkStart w:id="35" w:name="_9i2z16cop3np" w:colFirst="0" w:colLast="0"/>
+      <w:bookmarkStart w:id="36" w:name="_Toc470004636"/>
+      <w:bookmarkEnd w:id="35"/>
+      <w:r>
+        <w:rPr>
+          <w:rFonts w:ascii="Times New Roman" w:hAnsi="Times New Roman" w:cs="Times New Roman"/>
+        </w:rPr>
+        <w:t>Darbo pasiskirstymas</w:t>
+      </w:r>
       <w:bookmarkEnd w:id="36"/>
-      <w:r>
-        <w:rPr>
-          <w:rFonts w:ascii="Times New Roman" w:hAnsi="Times New Roman" w:cs="Times New Roman"/>
-        </w:rPr>
-        <w:t>Darbo pasiskirstymas</w:t>
-      </w:r>
-      <w:bookmarkEnd w:id="37"/>
     </w:p>
     <w:p>
       <w:pPr>
@@ -6055,8 +6053,8 @@
           <w:rFonts w:ascii="Times New Roman" w:hAnsi="Times New Roman" w:cs="Times New Roman"/>
         </w:rPr>
       </w:pPr>
-      <w:bookmarkStart w:id="38" w:name="_12e89qvutra" w:colFirst="0" w:colLast="0"/>
-      <w:bookmarkEnd w:id="38"/>
+      <w:bookmarkStart w:id="37" w:name="_12e89qvutra" w:colFirst="0" w:colLast="0"/>
+      <w:bookmarkEnd w:id="37"/>
     </w:p>
     <w:p>
       <w:pPr>
@@ -6080,7 +6078,7 @@
           <w:rFonts w:ascii="Times New Roman" w:hAnsi="Times New Roman" w:cs="Times New Roman"/>
         </w:rPr>
       </w:pPr>
-      <w:bookmarkStart w:id="39" w:name="_Toc466981270"/>
+      <w:bookmarkStart w:id="38" w:name="_Toc470004637"/>
       <w:r>
         <w:rPr>
           <w:rFonts w:ascii="Times New Roman" w:hAnsi="Times New Roman" w:cs="Times New Roman"/>
@@ -6088,7 +6086,7 @@
         <w:lastRenderedPageBreak/>
         <w:t>Funkcinių reikalavimų aprašymas</w:t>
       </w:r>
-      <w:bookmarkEnd w:id="39"/>
+      <w:bookmarkEnd w:id="38"/>
     </w:p>
     <w:p>
       <w:pPr>
@@ -6380,7 +6378,7 @@
           <w:shd w:val="clear" w:color="000000" w:fill="000000"/>
         </w:rPr>
         <w:drawing>
-          <wp:inline distT="0" distB="0" distL="0" distR="0">
+          <wp:inline distT="0" distB="0" distL="0" distR="0" wp14:anchorId="2424FB2A" wp14:editId="39C440C4">
             <wp:extent cx="4606142" cy="4500154"/>
             <wp:effectExtent l="0" t="0" r="4445" b="0"/>
             <wp:docPr id="3" name="Picture 3" descr="C:\Users\asdasd\Desktop\KinoPasaulis\Dokumentacija\L2\FunkcijuHierachija.png"/>
@@ -6511,7 +6509,7 @@
         </w:rPr>
         <w:lastRenderedPageBreak/>
         <w:drawing>
-          <wp:inline distT="0" distB="0" distL="0" distR="0">
+          <wp:inline distT="0" distB="0" distL="0" distR="0" wp14:anchorId="38F5761F" wp14:editId="3BC151B6">
             <wp:extent cx="5943600" cy="6276233"/>
             <wp:effectExtent l="0" t="0" r="0" b="0"/>
             <wp:docPr id="4" name="Picture 4" descr="C:\Users\asdasd\Desktop\KinoPasaulis\Dokumentacija\L2\UseCaseDiagrama.png"/>
@@ -6649,7 +6647,7 @@
           <w:rFonts w:ascii="Times New Roman" w:hAnsi="Times New Roman" w:cs="Times New Roman"/>
         </w:rPr>
       </w:pPr>
-      <w:bookmarkStart w:id="40" w:name="_Toc466981271"/>
+      <w:bookmarkStart w:id="39" w:name="_Toc470004638"/>
       <w:r>
         <w:rPr>
           <w:rFonts w:ascii="Times New Roman" w:hAnsi="Times New Roman" w:cs="Times New Roman"/>
@@ -6657,7 +6655,7 @@
         <w:lastRenderedPageBreak/>
         <w:t>Funkcinių reikalavimų analizė</w:t>
       </w:r>
-      <w:bookmarkEnd w:id="40"/>
+      <w:bookmarkEnd w:id="39"/>
     </w:p>
     <w:p>
       <w:pPr>
@@ -17918,7 +17916,7 @@
           <w:noProof/>
         </w:rPr>
         <w:drawing>
-          <wp:inline distT="0" distB="0" distL="0" distR="0" wp14:anchorId="3F853A31" wp14:editId="75164E47">
+          <wp:inline distT="0" distB="0" distL="0" distR="0" wp14:anchorId="026893C7" wp14:editId="00F9F8E9">
             <wp:extent cx="5943600" cy="3291162"/>
             <wp:effectExtent l="0" t="0" r="0" b="5080"/>
             <wp:docPr id="6" name="Paveikslėlis 6" descr="C:\Users\isavi\AppData\Local\Microsoft\Windows\INetCacheContent.Word\VartotojoSasajosModelis.png"/>
@@ -18092,7 +18090,7 @@
           <v:shape id="_x0000_i1025" type="#_x0000_t75" style="width:467.25pt;height:398.25pt" o:ole="">
             <v:imagedata r:id="rId11" o:title=""/>
           </v:shape>
-          <o:OLEObject Type="Embed" ProgID="Visio.Drawing.15" ShapeID="_x0000_i1025" DrawAspect="Content" ObjectID="_1543745483" r:id="rId12"/>
+          <o:OLEObject Type="Embed" ProgID="Visio.Drawing.15" ShapeID="_x0000_i1025" DrawAspect="Content" ObjectID="_1543749518" r:id="rId12"/>
         </w:object>
       </w:r>
     </w:p>
@@ -18247,7 +18245,7 @@
           <w:noProof/>
         </w:rPr>
         <w:drawing>
-          <wp:inline distT="0" distB="0" distL="0" distR="0" wp14:anchorId="48F52AAC" wp14:editId="0072D9DC">
+          <wp:inline distT="0" distB="0" distL="0" distR="0" wp14:anchorId="10CEBE4B" wp14:editId="6666FDD5">
             <wp:extent cx="5943600" cy="1974910"/>
             <wp:effectExtent l="0" t="0" r="0" b="6350"/>
             <wp:docPr id="9" name="Picture 9" descr="C:\Users\asdasd\Desktop\SequenceDiagram.png"/>
@@ -18367,7 +18365,7 @@
           <w:noProof/>
         </w:rPr>
         <w:drawing>
-          <wp:inline distT="0" distB="0" distL="0" distR="0">
+          <wp:inline distT="0" distB="0" distL="0" distR="0" wp14:anchorId="1824C31B" wp14:editId="555DAFFC">
             <wp:extent cx="5943600" cy="2591814"/>
             <wp:effectExtent l="0" t="0" r="0" b="0"/>
             <wp:docPr id="8" name="Picture 8" descr="C:\Users\asdasd\Desktop\KinoPasaulis\Dokumentacija\L3\SequenceDiagram.png"/>
@@ -18488,7 +18486,7 @@
           <v:shape id="_x0000_i1026" type="#_x0000_t75" style="width:467.25pt;height:128.25pt" o:ole="">
             <v:imagedata r:id="rId15" o:title=""/>
           </v:shape>
-          <o:OLEObject Type="Embed" ProgID="Visio.Drawing.15" ShapeID="_x0000_i1026" DrawAspect="Content" ObjectID="_1543745484" r:id="rId16"/>
+          <o:OLEObject Type="Embed" ProgID="Visio.Drawing.15" ShapeID="_x0000_i1026" DrawAspect="Content" ObjectID="_1543749519" r:id="rId16"/>
         </w:object>
       </w:r>
     </w:p>
@@ -18548,7 +18546,7 @@
           <w:noProof/>
         </w:rPr>
         <w:drawing>
-          <wp:inline distT="0" distB="0" distL="0" distR="0" wp14:anchorId="004830B1" wp14:editId="6C80AFEB">
+          <wp:inline distT="0" distB="0" distL="0" distR="0" wp14:anchorId="063533D6" wp14:editId="421251B0">
             <wp:extent cx="5943600" cy="2415745"/>
             <wp:effectExtent l="0" t="0" r="0" b="3810"/>
             <wp:docPr id="14" name="Picture 14" descr="C:\Users\asdasd\Desktop\SequenceDiagram4.png"/>
@@ -18711,7 +18709,7 @@
           <w:noProof/>
         </w:rPr>
         <w:drawing>
-          <wp:inline distT="0" distB="0" distL="0" distR="0" wp14:anchorId="29AE6352" wp14:editId="22250F3E">
+          <wp:inline distT="0" distB="0" distL="0" distR="0" wp14:anchorId="53D4A893" wp14:editId="2053EEDD">
             <wp:extent cx="5943600" cy="2414932"/>
             <wp:effectExtent l="0" t="0" r="0" b="4445"/>
             <wp:docPr id="20" name="Paveikslėlis 20" descr="C:\Users\isavi\AppData\Local\Microsoft\Windows\INetCacheContent.Word\SequenceDiagram1.png"/>
@@ -18802,7 +18800,7 @@
           <w:noProof/>
         </w:rPr>
         <w:drawing>
-          <wp:inline distT="0" distB="0" distL="0" distR="0" wp14:anchorId="02C677D2" wp14:editId="12EF72E8">
+          <wp:inline distT="0" distB="0" distL="0" distR="0" wp14:anchorId="4EFF577F" wp14:editId="34CC7A5B">
             <wp:extent cx="5943600" cy="2398391"/>
             <wp:effectExtent l="0" t="0" r="0" b="2540"/>
             <wp:docPr id="21" name="Paveikslėlis 21" descr="C:\Users\isavi\AppData\Local\Microsoft\Windows\INetCacheContent.Word\SequenceDiagram2.png"/>
@@ -18893,7 +18891,7 @@
         </w:rPr>
         <w:lastRenderedPageBreak/>
         <w:drawing>
-          <wp:inline distT="0" distB="0" distL="0" distR="0" wp14:anchorId="0717E9EE" wp14:editId="3B760A0E">
+          <wp:inline distT="0" distB="0" distL="0" distR="0" wp14:anchorId="237EB905" wp14:editId="4F8CC4FD">
             <wp:extent cx="5943600" cy="2398391"/>
             <wp:effectExtent l="0" t="0" r="0" b="2540"/>
             <wp:docPr id="22" name="Paveikslėlis 22" descr="C:\Users\isavi\AppData\Local\Microsoft\Windows\INetCacheContent.Word\SequenceDiagram3.png"/>
@@ -18999,7 +18997,7 @@
           <w:noProof/>
         </w:rPr>
         <w:drawing>
-          <wp:inline distT="0" distB="0" distL="0" distR="0" wp14:anchorId="3A6C9693" wp14:editId="72D956EC">
+          <wp:inline distT="0" distB="0" distL="0" distR="0" wp14:anchorId="666E0562" wp14:editId="25D17AE3">
             <wp:extent cx="5943600" cy="2398391"/>
             <wp:effectExtent l="0" t="0" r="0" b="2540"/>
             <wp:docPr id="23" name="Paveikslėlis 23" descr="C:\Users\isavi\AppData\Local\Microsoft\Windows\INetCacheContent.Word\SequenceDiagram4.png"/>
@@ -19104,7 +19102,7 @@
           <w:noProof/>
         </w:rPr>
         <w:drawing>
-          <wp:inline distT="0" distB="0" distL="0" distR="0" wp14:anchorId="16E88D8E" wp14:editId="728B30C3">
+          <wp:inline distT="0" distB="0" distL="0" distR="0" wp14:anchorId="70641AB9" wp14:editId="4B621741">
             <wp:extent cx="5943600" cy="2475591"/>
             <wp:effectExtent l="0" t="0" r="0" b="1270"/>
             <wp:docPr id="24" name="Paveikslėlis 24" descr="C:\Users\isavi\AppData\Local\Microsoft\Windows\INetCacheContent.Word\SequenceDiagram5.png"/>
@@ -19220,7 +19218,7 @@
           <w:noProof/>
         </w:rPr>
         <w:drawing>
-          <wp:inline distT="0" distB="0" distL="0" distR="0" wp14:anchorId="60DAA12C" wp14:editId="3E660A66">
+          <wp:inline distT="0" distB="0" distL="0" distR="0" wp14:anchorId="0D22EFC2" wp14:editId="1054A279">
             <wp:extent cx="5943600" cy="2539285"/>
             <wp:effectExtent l="0" t="0" r="0" b="0"/>
             <wp:docPr id="25" name="Paveikslėlis 25" descr="C:\Users\isavi\AppData\Local\Microsoft\Windows\INetCacheContent.Word\SequenceDiagram6.png"/>
@@ -19310,7 +19308,7 @@
           <v:shape id="_x0000_i1027" type="#_x0000_t75" style="width:468pt;height:267.75pt" o:ole="">
             <v:imagedata r:id="rId24" o:title=""/>
           </v:shape>
-          <o:OLEObject Type="Embed" ProgID="Visio.Drawing.15" ShapeID="_x0000_i1027" DrawAspect="Content" ObjectID="_1543745485" r:id="rId25"/>
+          <o:OLEObject Type="Embed" ProgID="Visio.Drawing.15" ShapeID="_x0000_i1027" DrawAspect="Content" ObjectID="_1543749520" r:id="rId25"/>
         </w:object>
       </w:r>
     </w:p>
@@ -19404,7 +19402,7 @@
           <v:shape id="_x0000_i1028" type="#_x0000_t75" style="width:468pt;height:248.25pt" o:ole="">
             <v:imagedata r:id="rId26" o:title=""/>
           </v:shape>
-          <o:OLEObject Type="Embed" ProgID="Visio.Drawing.15" ShapeID="_x0000_i1028" DrawAspect="Content" ObjectID="_1543745486" r:id="rId27"/>
+          <o:OLEObject Type="Embed" ProgID="Visio.Drawing.15" ShapeID="_x0000_i1028" DrawAspect="Content" ObjectID="_1543749521" r:id="rId27"/>
         </w:object>
       </w:r>
     </w:p>
@@ -19479,7 +19477,7 @@
           <v:shape id="_x0000_i1029" type="#_x0000_t75" style="width:468pt;height:204pt" o:ole="">
             <v:imagedata r:id="rId28" o:title=""/>
           </v:shape>
-          <o:OLEObject Type="Embed" ProgID="Visio.Drawing.15" ShapeID="_x0000_i1029" DrawAspect="Content" ObjectID="_1543745487" r:id="rId29"/>
+          <o:OLEObject Type="Embed" ProgID="Visio.Drawing.15" ShapeID="_x0000_i1029" DrawAspect="Content" ObjectID="_1543749522" r:id="rId29"/>
         </w:object>
       </w:r>
     </w:p>
@@ -19571,7 +19569,7 @@
           <v:shape id="_x0000_i1030" type="#_x0000_t75" style="width:401.25pt;height:295.5pt" o:ole="">
             <v:imagedata r:id="rId30" o:title=""/>
           </v:shape>
-          <o:OLEObject Type="Embed" ProgID="Visio.Drawing.15" ShapeID="_x0000_i1030" DrawAspect="Content" ObjectID="_1543745488" r:id="rId31"/>
+          <o:OLEObject Type="Embed" ProgID="Visio.Drawing.15" ShapeID="_x0000_i1030" DrawAspect="Content" ObjectID="_1543749523" r:id="rId31"/>
         </w:object>
       </w:r>
     </w:p>
@@ -19647,7 +19645,7 @@
           <v:shape id="_x0000_i1031" type="#_x0000_t75" style="width:418.5pt;height:280.5pt" o:ole="">
             <v:imagedata r:id="rId32" o:title=""/>
           </v:shape>
-          <o:OLEObject Type="Embed" ProgID="Visio.Drawing.15" ShapeID="_x0000_i1031" DrawAspect="Content" ObjectID="_1543745489" r:id="rId33"/>
+          <o:OLEObject Type="Embed" ProgID="Visio.Drawing.15" ShapeID="_x0000_i1031" DrawAspect="Content" ObjectID="_1543749524" r:id="rId33"/>
         </w:object>
       </w:r>
     </w:p>
@@ -19742,7 +19740,7 @@
           <v:shape id="_x0000_i1032" type="#_x0000_t75" style="width:467.25pt;height:162pt" o:ole="">
             <v:imagedata r:id="rId34" o:title=""/>
           </v:shape>
-          <o:OLEObject Type="Embed" ProgID="Visio.Drawing.15" ShapeID="_x0000_i1032" DrawAspect="Content" ObjectID="_1543745490" r:id="rId35"/>
+          <o:OLEObject Type="Embed" ProgID="Visio.Drawing.15" ShapeID="_x0000_i1032" DrawAspect="Content" ObjectID="_1543749525" r:id="rId35"/>
         </w:object>
       </w:r>
     </w:p>
@@ -19801,7 +19799,7 @@
           <v:shape id="_x0000_i1033" type="#_x0000_t75" style="width:468pt;height:204.75pt" o:ole="">
             <v:imagedata r:id="rId36" o:title=""/>
           </v:shape>
-          <o:OLEObject Type="Embed" ProgID="Visio.Drawing.15" ShapeID="_x0000_i1033" DrawAspect="Content" ObjectID="_1543745491" r:id="rId37"/>
+          <o:OLEObject Type="Embed" ProgID="Visio.Drawing.15" ShapeID="_x0000_i1033" DrawAspect="Content" ObjectID="_1543749526" r:id="rId37"/>
         </w:object>
       </w:r>
     </w:p>
@@ -19853,7 +19851,7 @@
           <v:shape id="_x0000_i1034" type="#_x0000_t75" style="width:468pt;height:205.5pt" o:ole="">
             <v:imagedata r:id="rId38" o:title=""/>
           </v:shape>
-          <o:OLEObject Type="Embed" ProgID="Visio.Drawing.15" ShapeID="_x0000_i1034" DrawAspect="Content" ObjectID="_1543745492" r:id="rId39"/>
+          <o:OLEObject Type="Embed" ProgID="Visio.Drawing.15" ShapeID="_x0000_i1034" DrawAspect="Content" ObjectID="_1543749527" r:id="rId39"/>
         </w:object>
       </w:r>
     </w:p>
@@ -19913,7 +19911,7 @@
           <v:shape id="_x0000_i1035" type="#_x0000_t75" style="width:468pt;height:159pt" o:ole="">
             <v:imagedata r:id="rId40" o:title=""/>
           </v:shape>
-          <o:OLEObject Type="Embed" ProgID="Visio.Drawing.15" ShapeID="_x0000_i1035" DrawAspect="Content" ObjectID="_1543745493" r:id="rId41"/>
+          <o:OLEObject Type="Embed" ProgID="Visio.Drawing.15" ShapeID="_x0000_i1035" DrawAspect="Content" ObjectID="_1543749528" r:id="rId41"/>
         </w:object>
       </w:r>
     </w:p>
@@ -19973,7 +19971,7 @@
           <v:shape id="_x0000_i1036" type="#_x0000_t75" style="width:467.25pt;height:192.75pt" o:ole="">
             <v:imagedata r:id="rId42" o:title=""/>
           </v:shape>
-          <o:OLEObject Type="Embed" ProgID="Visio.Drawing.15" ShapeID="_x0000_i1036" DrawAspect="Content" ObjectID="_1543745494" r:id="rId43"/>
+          <o:OLEObject Type="Embed" ProgID="Visio.Drawing.15" ShapeID="_x0000_i1036" DrawAspect="Content" ObjectID="_1543749529" r:id="rId43"/>
         </w:object>
       </w:r>
     </w:p>
@@ -20021,7 +20019,7 @@
       <w:r>
         <w:br w:type="page"/>
       </w:r>
-      <w:bookmarkStart w:id="41" w:name="_Toc466981272"/>
+      <w:bookmarkStart w:id="40" w:name="_Toc470004639"/>
       <w:r>
         <w:rPr>
           <w:rFonts w:ascii="Times New Roman" w:hAnsi="Times New Roman" w:cs="Times New Roman"/>
@@ -20029,7 +20027,7 @@
         <w:lastRenderedPageBreak/>
         <w:t>Duomenų bazės, duomenų srautų ir sistemos architektūros modeliai</w:t>
       </w:r>
-      <w:bookmarkEnd w:id="41"/>
+      <w:bookmarkEnd w:id="40"/>
     </w:p>
     <w:p/>
     <w:p>
@@ -20063,7 +20061,7 @@
           <v:shape id="_x0000_i1037" type="#_x0000_t75" style="width:467.25pt;height:251.25pt" o:ole="">
             <v:imagedata r:id="rId44" o:title=""/>
           </v:shape>
-          <o:OLEObject Type="Embed" ProgID="Visio.Drawing.15" ShapeID="_x0000_i1037" DrawAspect="Content" ObjectID="_1543745495" r:id="rId45"/>
+          <o:OLEObject Type="Embed" ProgID="Visio.Drawing.15" ShapeID="_x0000_i1037" DrawAspect="Content" ObjectID="_1543749530" r:id="rId45"/>
         </w:object>
       </w:r>
     </w:p>
@@ -20818,7 +20816,7 @@
           <v:shape id="_x0000_i1038" type="#_x0000_t75" style="width:467.25pt;height:4in" o:ole="">
             <v:imagedata r:id="rId46" o:title=""/>
           </v:shape>
-          <o:OLEObject Type="Embed" ProgID="Visio.Drawing.15" ShapeID="_x0000_i1038" DrawAspect="Content" ObjectID="_1543745496" r:id="rId47"/>
+          <o:OLEObject Type="Embed" ProgID="Visio.Drawing.15" ShapeID="_x0000_i1038" DrawAspect="Content" ObjectID="_1543749531" r:id="rId47"/>
         </w:object>
       </w:r>
     </w:p>
@@ -21036,7 +21034,7 @@
           <v:shape id="_x0000_i1039" type="#_x0000_t75" style="width:467.25pt;height:535.5pt" o:ole="">
             <v:imagedata r:id="rId50" o:title=""/>
           </v:shape>
-          <o:OLEObject Type="Embed" ProgID="Visio.Drawing.15" ShapeID="_x0000_i1039" DrawAspect="Content" ObjectID="_1543745497" r:id="rId51"/>
+          <o:OLEObject Type="Embed" ProgID="Visio.Drawing.15" ShapeID="_x0000_i1039" DrawAspect="Content" ObjectID="_1543749532" r:id="rId51"/>
         </w:object>
       </w:r>
     </w:p>
@@ -21080,7 +21078,7 @@
           <v:shape id="_x0000_i1040" type="#_x0000_t75" style="width:468pt;height:546pt" o:ole="">
             <v:imagedata r:id="rId52" o:title=""/>
           </v:shape>
-          <o:OLEObject Type="Embed" ProgID="Visio.Drawing.15" ShapeID="_x0000_i1040" DrawAspect="Content" ObjectID="_1543745498" r:id="rId53"/>
+          <o:OLEObject Type="Embed" ProgID="Visio.Drawing.15" ShapeID="_x0000_i1040" DrawAspect="Content" ObjectID="_1543749533" r:id="rId53"/>
         </w:object>
       </w:r>
     </w:p>
@@ -21173,7 +21171,7 @@
           <v:shape id="_x0000_i1041" type="#_x0000_t75" style="width:342.75pt;height:234.75pt" o:ole="">
             <v:imagedata r:id="rId54" o:title=""/>
           </v:shape>
-          <o:OLEObject Type="Embed" ProgID="Visio.Drawing.15" ShapeID="_x0000_i1041" DrawAspect="Content" ObjectID="_1543745499" r:id="rId55"/>
+          <o:OLEObject Type="Embed" ProgID="Visio.Drawing.15" ShapeID="_x0000_i1041" DrawAspect="Content" ObjectID="_1543749534" r:id="rId55"/>
         </w:object>
       </w:r>
     </w:p>
@@ -21209,7 +21207,7 @@
           <v:shape id="_x0000_i1042" type="#_x0000_t75" style="width:468pt;height:58.5pt" o:ole="">
             <v:imagedata r:id="rId56" o:title=""/>
           </v:shape>
-          <o:OLEObject Type="Embed" ProgID="Visio.Drawing.15" ShapeID="_x0000_i1042" DrawAspect="Content" ObjectID="_1543745500" r:id="rId57"/>
+          <o:OLEObject Type="Embed" ProgID="Visio.Drawing.15" ShapeID="_x0000_i1042" DrawAspect="Content" ObjectID="_1543749535" r:id="rId57"/>
         </w:object>
       </w:r>
     </w:p>
@@ -21253,7 +21251,7 @@
           <v:shape id="_x0000_i1043" type="#_x0000_t75" style="width:468pt;height:389.25pt" o:ole="">
             <v:imagedata r:id="rId58" o:title=""/>
           </v:shape>
-          <o:OLEObject Type="Embed" ProgID="Visio.Drawing.15" ShapeID="_x0000_i1043" DrawAspect="Content" ObjectID="_1543745501" r:id="rId59"/>
+          <o:OLEObject Type="Embed" ProgID="Visio.Drawing.15" ShapeID="_x0000_i1043" DrawAspect="Content" ObjectID="_1543749536" r:id="rId59"/>
         </w:object>
       </w:r>
     </w:p>
@@ -21274,6 +21272,59 @@
         </w:rPr>
         <w:t>32 pav. Projekto „Kino Pasaulis“ informacinės sistemos diegimo modelis</w:t>
       </w:r>
+    </w:p>
+    <w:p>
+      <w:pPr>
+        <w:rPr>
+          <w:rFonts w:ascii="Times New Roman" w:hAnsi="Times New Roman" w:cs="Times New Roman"/>
+          <w:sz w:val="20"/>
+          <w:szCs w:val="20"/>
+        </w:rPr>
+      </w:pPr>
+      <w:r>
+        <w:rPr>
+          <w:rFonts w:ascii="Times New Roman" w:hAnsi="Times New Roman" w:cs="Times New Roman"/>
+          <w:sz w:val="20"/>
+          <w:szCs w:val="20"/>
+        </w:rPr>
+        <w:br w:type="page"/>
+      </w:r>
+    </w:p>
+    <w:p>
+      <w:pPr>
+        <w:pStyle w:val="ListParagraph"/>
+        <w:numPr>
+          <w:ilvl w:val="0"/>
+          <w:numId w:val="41"/>
+        </w:numPr>
+        <w:rPr>
+          <w:rFonts w:ascii="Times New Roman" w:hAnsi="Times New Roman" w:cs="Times New Roman"/>
+          <w:b/>
+          <w:sz w:val="28"/>
+          <w:szCs w:val="28"/>
+        </w:rPr>
+      </w:pPr>
+      <w:r>
+        <w:rPr>
+          <w:rFonts w:ascii="Times New Roman" w:hAnsi="Times New Roman" w:cs="Times New Roman"/>
+          <w:b/>
+          <w:sz w:val="28"/>
+          <w:szCs w:val="28"/>
+        </w:rPr>
+        <w:lastRenderedPageBreak/>
+        <w:t>Testavimas</w:t>
+      </w:r>
+    </w:p>
+    <w:p>
+      <w:pPr>
+        <w:rPr>
+          <w:rFonts w:ascii="Times New Roman" w:hAnsi="Times New Roman" w:cs="Times New Roman"/>
+          <w:sz w:val="20"/>
+          <w:szCs w:val="20"/>
+        </w:rPr>
+      </w:pPr>
+      <w:bookmarkStart w:id="41" w:name="_GoBack"/>
+      <w:bookmarkEnd w:id="41"/>
     </w:p>
     <w:sectPr>
       <w:footerReference w:type="default" r:id="rId60"/>
@@ -21290,7 +21341,7 @@
 </file>
 
 <file path=word/endnotes.xml><?xml version="1.0" encoding="utf-8"?>
-<w:endnotes xmlns:wpc="http://schemas.microsoft.com/office/word/2010/wordprocessingCanvas" xmlns:cx="http://schemas.microsoft.com/office/drawing/2014/chartex" xmlns:cx1="http://schemas.microsoft.com/office/drawing/2015/9/8/chartex" xmlns:cx2="http://schemas.microsoft.com/office/drawing/2015/10/21/chartex" xmlns:cx3="http://schemas.microsoft.com/office/drawing/2016/5/9/chartex" xmlns:cx4="http://schemas.microsoft.com/office/drawing/2016/5/10/chartex" xmlns:cx5="http://schemas.microsoft.com/office/drawing/2016/5/11/chartex" xmlns:mc="http://schemas.openxmlformats.org/markup-compatibility/2006" xmlns:o="urn:schemas-microsoft-com:office:office" xmlns:r="http://schemas.openxmlformats.org/officeDocument/2006/relationships" xmlns:m="http://schemas.openxmlformats.org/officeDocument/2006/math" xmlns:v="urn:schemas-microsoft-com:vml" xmlns:wp14="http://schemas.microsoft.com/office/word/2010/wordprocessingDrawing" xmlns:wp="http://schemas.openxmlformats.org/drawingml/2006/wordprocessingDrawing" xmlns:w10="urn:schemas-microsoft-com:office:word" xmlns:w="http://schemas.openxmlformats.org/wordprocessingml/2006/main" xmlns:w14="http://schemas.microsoft.com/office/word/2010/wordml" xmlns:w15="http://schemas.microsoft.com/office/word/2012/wordml" xmlns:w16se="http://schemas.microsoft.com/office/word/2015/wordml/symex" xmlns:wpg="http://schemas.microsoft.com/office/word/2010/wordprocessingGroup" xmlns:wpi="http://schemas.microsoft.com/office/word/2010/wordprocessingInk" xmlns:wne="http://schemas.microsoft.com/office/word/2006/wordml" xmlns:wps="http://schemas.microsoft.com/office/word/2010/wordprocessingShape" mc:Ignorable="w14 w15 w16se wp14">
+<w:endnotes xmlns:wpc="http://schemas.microsoft.com/office/word/2010/wordprocessingCanvas" xmlns:cx="http://schemas.microsoft.com/office/drawing/2014/chartex" xmlns:cx1="http://schemas.microsoft.com/office/drawing/2015/9/8/chartex" xmlns:cx2="http://schemas.microsoft.com/office/drawing/2015/10/21/chartex" xmlns:mc="http://schemas.openxmlformats.org/markup-compatibility/2006" xmlns:o="urn:schemas-microsoft-com:office:office" xmlns:r="http://schemas.openxmlformats.org/officeDocument/2006/relationships" xmlns:m="http://schemas.openxmlformats.org/officeDocument/2006/math" xmlns:v="urn:schemas-microsoft-com:vml" xmlns:wp14="http://schemas.microsoft.com/office/word/2010/wordprocessingDrawing" xmlns:wp="http://schemas.openxmlformats.org/drawingml/2006/wordprocessingDrawing" xmlns:w10="urn:schemas-microsoft-com:office:word" xmlns:w="http://schemas.openxmlformats.org/wordprocessingml/2006/main" xmlns:w14="http://schemas.microsoft.com/office/word/2010/wordml" xmlns:w15="http://schemas.microsoft.com/office/word/2012/wordml" xmlns:w16se="http://schemas.microsoft.com/office/word/2015/wordml/symex" xmlns:wpg="http://schemas.microsoft.com/office/word/2010/wordprocessingGroup" xmlns:wpi="http://schemas.microsoft.com/office/word/2010/wordprocessingInk" xmlns:wne="http://schemas.microsoft.com/office/word/2006/wordml" xmlns:wps="http://schemas.microsoft.com/office/word/2010/wordprocessingShape" mc:Ignorable="w14 w15 w16se wp14">
   <w:endnote w:type="separator" w:id="-1">
     <w:p>
       <w:pPr>
@@ -21315,7 +21366,7 @@
 </file>
 
 <file path=word/footer1.xml><?xml version="1.0" encoding="utf-8"?>
-<w:ftr xmlns:wpc="http://schemas.microsoft.com/office/word/2010/wordprocessingCanvas" xmlns:cx="http://schemas.microsoft.com/office/drawing/2014/chartex" xmlns:cx1="http://schemas.microsoft.com/office/drawing/2015/9/8/chartex" xmlns:cx2="http://schemas.microsoft.com/office/drawing/2015/10/21/chartex" xmlns:cx3="http://schemas.microsoft.com/office/drawing/2016/5/9/chartex" xmlns:cx4="http://schemas.microsoft.com/office/drawing/2016/5/10/chartex" xmlns:cx5="http://schemas.microsoft.com/office/drawing/2016/5/11/chartex" xmlns:mc="http://schemas.openxmlformats.org/markup-compatibility/2006" xmlns:o="urn:schemas-microsoft-com:office:office" xmlns:r="http://schemas.openxmlformats.org/officeDocument/2006/relationships" xmlns:m="http://schemas.openxmlformats.org/officeDocument/2006/math" xmlns:v="urn:schemas-microsoft-com:vml" xmlns:wp14="http://schemas.microsoft.com/office/word/2010/wordprocessingDrawing" xmlns:wp="http://schemas.openxmlformats.org/drawingml/2006/wordprocessingDrawing" xmlns:w10="urn:schemas-microsoft-com:office:word" xmlns:w="http://schemas.openxmlformats.org/wordprocessingml/2006/main" xmlns:w14="http://schemas.microsoft.com/office/word/2010/wordml" xmlns:w15="http://schemas.microsoft.com/office/word/2012/wordml" xmlns:w16se="http://schemas.microsoft.com/office/word/2015/wordml/symex" xmlns:wpg="http://schemas.microsoft.com/office/word/2010/wordprocessingGroup" xmlns:wpi="http://schemas.microsoft.com/office/word/2010/wordprocessingInk" xmlns:wne="http://schemas.microsoft.com/office/word/2006/wordml" xmlns:wps="http://schemas.microsoft.com/office/word/2010/wordprocessingShape" mc:Ignorable="w14 w15 w16se wp14">
+<w:ftr xmlns:wpc="http://schemas.microsoft.com/office/word/2010/wordprocessingCanvas" xmlns:cx="http://schemas.microsoft.com/office/drawing/2014/chartex" xmlns:cx1="http://schemas.microsoft.com/office/drawing/2015/9/8/chartex" xmlns:cx2="http://schemas.microsoft.com/office/drawing/2015/10/21/chartex" xmlns:mc="http://schemas.openxmlformats.org/markup-compatibility/2006" xmlns:o="urn:schemas-microsoft-com:office:office" xmlns:r="http://schemas.openxmlformats.org/officeDocument/2006/relationships" xmlns:m="http://schemas.openxmlformats.org/officeDocument/2006/math" xmlns:v="urn:schemas-microsoft-com:vml" xmlns:wp14="http://schemas.microsoft.com/office/word/2010/wordprocessingDrawing" xmlns:wp="http://schemas.openxmlformats.org/drawingml/2006/wordprocessingDrawing" xmlns:w10="urn:schemas-microsoft-com:office:word" xmlns:w="http://schemas.openxmlformats.org/wordprocessingml/2006/main" xmlns:w14="http://schemas.microsoft.com/office/word/2010/wordml" xmlns:w15="http://schemas.microsoft.com/office/word/2012/wordml" xmlns:w16se="http://schemas.microsoft.com/office/word/2015/wordml/symex" xmlns:wpg="http://schemas.microsoft.com/office/word/2010/wordprocessingGroup" xmlns:wpi="http://schemas.microsoft.com/office/word/2010/wordprocessingInk" xmlns:wne="http://schemas.microsoft.com/office/word/2006/wordml" xmlns:wps="http://schemas.microsoft.com/office/word/2010/wordprocessingShape" mc:Ignorable="w14 w15 w16se wp14">
   <w:p>
     <w:pPr>
       <w:ind w:firstLine="8625"/>
@@ -21333,7 +21384,7 @@
       <w:rPr>
         <w:noProof/>
       </w:rPr>
-      <w:t>4</w:t>
+      <w:t>36</w:t>
     </w:r>
     <w:r>
       <w:fldChar w:fldCharType="end"/>
@@ -21343,13 +21394,13 @@
 </file>
 
 <file path=word/footer2.xml><?xml version="1.0" encoding="utf-8"?>
-<w:ftr xmlns:wpc="http://schemas.microsoft.com/office/word/2010/wordprocessingCanvas" xmlns:cx="http://schemas.microsoft.com/office/drawing/2014/chartex" xmlns:cx1="http://schemas.microsoft.com/office/drawing/2015/9/8/chartex" xmlns:cx2="http://schemas.microsoft.com/office/drawing/2015/10/21/chartex" xmlns:cx3="http://schemas.microsoft.com/office/drawing/2016/5/9/chartex" xmlns:cx4="http://schemas.microsoft.com/office/drawing/2016/5/10/chartex" xmlns:cx5="http://schemas.microsoft.com/office/drawing/2016/5/11/chartex" xmlns:mc="http://schemas.openxmlformats.org/markup-compatibility/2006" xmlns:o="urn:schemas-microsoft-com:office:office" xmlns:r="http://schemas.openxmlformats.org/officeDocument/2006/relationships" xmlns:m="http://schemas.openxmlformats.org/officeDocument/2006/math" xmlns:v="urn:schemas-microsoft-com:vml" xmlns:wp14="http://schemas.microsoft.com/office/word/2010/wordprocessingDrawing" xmlns:wp="http://schemas.openxmlformats.org/drawingml/2006/wordprocessingDrawing" xmlns:w10="urn:schemas-microsoft-com:office:word" xmlns:w="http://schemas.openxmlformats.org/wordprocessingml/2006/main" xmlns:w14="http://schemas.microsoft.com/office/word/2010/wordml" xmlns:w15="http://schemas.microsoft.com/office/word/2012/wordml" xmlns:w16se="http://schemas.microsoft.com/office/word/2015/wordml/symex" xmlns:wpg="http://schemas.microsoft.com/office/word/2010/wordprocessingGroup" xmlns:wpi="http://schemas.microsoft.com/office/word/2010/wordprocessingInk" xmlns:wne="http://schemas.microsoft.com/office/word/2006/wordml" xmlns:wps="http://schemas.microsoft.com/office/word/2010/wordprocessingShape" mc:Ignorable="w14 w15 w16se wp14">
+<w:ftr xmlns:wpc="http://schemas.microsoft.com/office/word/2010/wordprocessingCanvas" xmlns:cx="http://schemas.microsoft.com/office/drawing/2014/chartex" xmlns:cx1="http://schemas.microsoft.com/office/drawing/2015/9/8/chartex" xmlns:cx2="http://schemas.microsoft.com/office/drawing/2015/10/21/chartex" xmlns:mc="http://schemas.openxmlformats.org/markup-compatibility/2006" xmlns:o="urn:schemas-microsoft-com:office:office" xmlns:r="http://schemas.openxmlformats.org/officeDocument/2006/relationships" xmlns:m="http://schemas.openxmlformats.org/officeDocument/2006/math" xmlns:v="urn:schemas-microsoft-com:vml" xmlns:wp14="http://schemas.microsoft.com/office/word/2010/wordprocessingDrawing" xmlns:wp="http://schemas.openxmlformats.org/drawingml/2006/wordprocessingDrawing" xmlns:w10="urn:schemas-microsoft-com:office:word" xmlns:w="http://schemas.openxmlformats.org/wordprocessingml/2006/main" xmlns:w14="http://schemas.microsoft.com/office/word/2010/wordml" xmlns:w15="http://schemas.microsoft.com/office/word/2012/wordml" xmlns:w16se="http://schemas.microsoft.com/office/word/2015/wordml/symex" xmlns:wpg="http://schemas.microsoft.com/office/word/2010/wordprocessingGroup" xmlns:wpi="http://schemas.microsoft.com/office/word/2010/wordprocessingInk" xmlns:wne="http://schemas.microsoft.com/office/word/2006/wordml" xmlns:wps="http://schemas.microsoft.com/office/word/2010/wordprocessingShape" mc:Ignorable="w14 w15 w16se wp14">
   <w:p/>
 </w:ftr>
 </file>
 
 <file path=word/footnotes.xml><?xml version="1.0" encoding="utf-8"?>
-<w:footnotes xmlns:wpc="http://schemas.microsoft.com/office/word/2010/wordprocessingCanvas" xmlns:cx="http://schemas.microsoft.com/office/drawing/2014/chartex" xmlns:cx1="http://schemas.microsoft.com/office/drawing/2015/9/8/chartex" xmlns:cx2="http://schemas.microsoft.com/office/drawing/2015/10/21/chartex" xmlns:cx3="http://schemas.microsoft.com/office/drawing/2016/5/9/chartex" xmlns:cx4="http://schemas.microsoft.com/office/drawing/2016/5/10/chartex" xmlns:cx5="http://schemas.microsoft.com/office/drawing/2016/5/11/chartex" xmlns:mc="http://schemas.openxmlformats.org/markup-compatibility/2006" xmlns:o="urn:schemas-microsoft-com:office:office" xmlns:r="http://schemas.openxmlformats.org/officeDocument/2006/relationships" xmlns:m="http://schemas.openxmlformats.org/officeDocument/2006/math" xmlns:v="urn:schemas-microsoft-com:vml" xmlns:wp14="http://schemas.microsoft.com/office/word/2010/wordprocessingDrawing" xmlns:wp="http://schemas.openxmlformats.org/drawingml/2006/wordprocessingDrawing" xmlns:w10="urn:schemas-microsoft-com:office:word" xmlns:w="http://schemas.openxmlformats.org/wordprocessingml/2006/main" xmlns:w14="http://schemas.microsoft.com/office/word/2010/wordml" xmlns:w15="http://schemas.microsoft.com/office/word/2012/wordml" xmlns:w16se="http://schemas.microsoft.com/office/word/2015/wordml/symex" xmlns:wpg="http://schemas.microsoft.com/office/word/2010/wordprocessingGroup" xmlns:wpi="http://schemas.microsoft.com/office/word/2010/wordprocessingInk" xmlns:wne="http://schemas.microsoft.com/office/word/2006/wordml" xmlns:wps="http://schemas.microsoft.com/office/word/2010/wordprocessingShape" mc:Ignorable="w14 w15 w16se wp14">
+<w:footnotes xmlns:wpc="http://schemas.microsoft.com/office/word/2010/wordprocessingCanvas" xmlns:cx="http://schemas.microsoft.com/office/drawing/2014/chartex" xmlns:cx1="http://schemas.microsoft.com/office/drawing/2015/9/8/chartex" xmlns:cx2="http://schemas.microsoft.com/office/drawing/2015/10/21/chartex" xmlns:mc="http://schemas.openxmlformats.org/markup-compatibility/2006" xmlns:o="urn:schemas-microsoft-com:office:office" xmlns:r="http://schemas.openxmlformats.org/officeDocument/2006/relationships" xmlns:m="http://schemas.openxmlformats.org/officeDocument/2006/math" xmlns:v="urn:schemas-microsoft-com:vml" xmlns:wp14="http://schemas.microsoft.com/office/word/2010/wordprocessingDrawing" xmlns:wp="http://schemas.openxmlformats.org/drawingml/2006/wordprocessingDrawing" xmlns:w10="urn:schemas-microsoft-com:office:word" xmlns:w="http://schemas.openxmlformats.org/wordprocessingml/2006/main" xmlns:w14="http://schemas.microsoft.com/office/word/2010/wordml" xmlns:w15="http://schemas.microsoft.com/office/word/2012/wordml" xmlns:w16se="http://schemas.microsoft.com/office/word/2015/wordml/symex" xmlns:wpg="http://schemas.microsoft.com/office/word/2010/wordprocessingGroup" xmlns:wpi="http://schemas.microsoft.com/office/word/2010/wordprocessingInk" xmlns:wne="http://schemas.microsoft.com/office/word/2006/wordml" xmlns:wps="http://schemas.microsoft.com/office/word/2010/wordprocessingShape" mc:Ignorable="w14 w15 w16se wp14">
   <w:footnote w:type="separator" w:id="-1">
     <w:p>
       <w:pPr>
@@ -21374,13 +21425,13 @@
 </file>
 
 <file path=word/header1.xml><?xml version="1.0" encoding="utf-8"?>
-<w:hdr xmlns:wpc="http://schemas.microsoft.com/office/word/2010/wordprocessingCanvas" xmlns:cx="http://schemas.microsoft.com/office/drawing/2014/chartex" xmlns:cx1="http://schemas.microsoft.com/office/drawing/2015/9/8/chartex" xmlns:cx2="http://schemas.microsoft.com/office/drawing/2015/10/21/chartex" xmlns:cx3="http://schemas.microsoft.com/office/drawing/2016/5/9/chartex" xmlns:cx4="http://schemas.microsoft.com/office/drawing/2016/5/10/chartex" xmlns:cx5="http://schemas.microsoft.com/office/drawing/2016/5/11/chartex" xmlns:mc="http://schemas.openxmlformats.org/markup-compatibility/2006" xmlns:o="urn:schemas-microsoft-com:office:office" xmlns:r="http://schemas.openxmlformats.org/officeDocument/2006/relationships" xmlns:m="http://schemas.openxmlformats.org/officeDocument/2006/math" xmlns:v="urn:schemas-microsoft-com:vml" xmlns:wp14="http://schemas.microsoft.com/office/word/2010/wordprocessingDrawing" xmlns:wp="http://schemas.openxmlformats.org/drawingml/2006/wordprocessingDrawing" xmlns:w10="urn:schemas-microsoft-com:office:word" xmlns:w="http://schemas.openxmlformats.org/wordprocessingml/2006/main" xmlns:w14="http://schemas.microsoft.com/office/word/2010/wordml" xmlns:w15="http://schemas.microsoft.com/office/word/2012/wordml" xmlns:w16se="http://schemas.microsoft.com/office/word/2015/wordml/symex" xmlns:wpg="http://schemas.microsoft.com/office/word/2010/wordprocessingGroup" xmlns:wpi="http://schemas.microsoft.com/office/word/2010/wordprocessingInk" xmlns:wne="http://schemas.microsoft.com/office/word/2006/wordml" xmlns:wps="http://schemas.microsoft.com/office/word/2010/wordprocessingShape" mc:Ignorable="w14 w15 w16se wp14">
+<w:hdr xmlns:wpc="http://schemas.microsoft.com/office/word/2010/wordprocessingCanvas" xmlns:cx="http://schemas.microsoft.com/office/drawing/2014/chartex" xmlns:cx1="http://schemas.microsoft.com/office/drawing/2015/9/8/chartex" xmlns:cx2="http://schemas.microsoft.com/office/drawing/2015/10/21/chartex" xmlns:mc="http://schemas.openxmlformats.org/markup-compatibility/2006" xmlns:o="urn:schemas-microsoft-com:office:office" xmlns:r="http://schemas.openxmlformats.org/officeDocument/2006/relationships" xmlns:m="http://schemas.openxmlformats.org/officeDocument/2006/math" xmlns:v="urn:schemas-microsoft-com:vml" xmlns:wp14="http://schemas.microsoft.com/office/word/2010/wordprocessingDrawing" xmlns:wp="http://schemas.openxmlformats.org/drawingml/2006/wordprocessingDrawing" xmlns:w10="urn:schemas-microsoft-com:office:word" xmlns:w="http://schemas.openxmlformats.org/wordprocessingml/2006/main" xmlns:w14="http://schemas.microsoft.com/office/word/2010/wordml" xmlns:w15="http://schemas.microsoft.com/office/word/2012/wordml" xmlns:w16se="http://schemas.microsoft.com/office/word/2015/wordml/symex" xmlns:wpg="http://schemas.microsoft.com/office/word/2010/wordprocessingGroup" xmlns:wpi="http://schemas.microsoft.com/office/word/2010/wordprocessingInk" xmlns:wne="http://schemas.microsoft.com/office/word/2006/wordml" xmlns:wps="http://schemas.microsoft.com/office/word/2010/wordprocessingShape" mc:Ignorable="w14 w15 w16se wp14">
   <w:p/>
 </w:hdr>
 </file>
 
 <file path=word/numbering.xml><?xml version="1.0" encoding="utf-8"?>
-<w:numbering xmlns:wpc="http://schemas.microsoft.com/office/word/2010/wordprocessingCanvas" xmlns:cx="http://schemas.microsoft.com/office/drawing/2014/chartex" xmlns:cx1="http://schemas.microsoft.com/office/drawing/2015/9/8/chartex" xmlns:cx2="http://schemas.microsoft.com/office/drawing/2015/10/21/chartex" xmlns:cx3="http://schemas.microsoft.com/office/drawing/2016/5/9/chartex" xmlns:cx4="http://schemas.microsoft.com/office/drawing/2016/5/10/chartex" xmlns:cx5="http://schemas.microsoft.com/office/drawing/2016/5/11/chartex" xmlns:mc="http://schemas.openxmlformats.org/markup-compatibility/2006" xmlns:o="urn:schemas-microsoft-com:office:office" xmlns:r="http://schemas.openxmlformats.org/officeDocument/2006/relationships" xmlns:m="http://schemas.openxmlformats.org/officeDocument/2006/math" xmlns:v="urn:schemas-microsoft-com:vml" xmlns:wp14="http://schemas.microsoft.com/office/word/2010/wordprocessingDrawing" xmlns:wp="http://schemas.openxmlformats.org/drawingml/2006/wordprocessingDrawing" xmlns:w10="urn:schemas-microsoft-com:office:word" xmlns:w="http://schemas.openxmlformats.org/wordprocessingml/2006/main" xmlns:w14="http://schemas.microsoft.com/office/word/2010/wordml" xmlns:w15="http://schemas.microsoft.com/office/word/2012/wordml" xmlns:w16se="http://schemas.microsoft.com/office/word/2015/wordml/symex" xmlns:wpg="http://schemas.microsoft.com/office/word/2010/wordprocessingGroup" xmlns:wpi="http://schemas.microsoft.com/office/word/2010/wordprocessingInk" xmlns:wne="http://schemas.microsoft.com/office/word/2006/wordml" xmlns:wps="http://schemas.microsoft.com/office/word/2010/wordprocessingShape" mc:Ignorable="w14 w15 w16se wp14">
+<w:numbering xmlns:wpc="http://schemas.microsoft.com/office/word/2010/wordprocessingCanvas" xmlns:cx="http://schemas.microsoft.com/office/drawing/2014/chartex" xmlns:cx1="http://schemas.microsoft.com/office/drawing/2015/9/8/chartex" xmlns:cx2="http://schemas.microsoft.com/office/drawing/2015/10/21/chartex" xmlns:mc="http://schemas.openxmlformats.org/markup-compatibility/2006" xmlns:o="urn:schemas-microsoft-com:office:office" xmlns:r="http://schemas.openxmlformats.org/officeDocument/2006/relationships" xmlns:m="http://schemas.openxmlformats.org/officeDocument/2006/math" xmlns:v="urn:schemas-microsoft-com:vml" xmlns:wp14="http://schemas.microsoft.com/office/word/2010/wordprocessingDrawing" xmlns:wp="http://schemas.openxmlformats.org/drawingml/2006/wordprocessingDrawing" xmlns:w10="urn:schemas-microsoft-com:office:word" xmlns:w="http://schemas.openxmlformats.org/wordprocessingml/2006/main" xmlns:w14="http://schemas.microsoft.com/office/word/2010/wordml" xmlns:w15="http://schemas.microsoft.com/office/word/2012/wordml" xmlns:w16se="http://schemas.microsoft.com/office/word/2015/wordml/symex" xmlns:wpg="http://schemas.microsoft.com/office/word/2010/wordprocessingGroup" xmlns:wpi="http://schemas.microsoft.com/office/word/2010/wordprocessingInk" xmlns:wne="http://schemas.microsoft.com/office/word/2006/wordml" xmlns:wps="http://schemas.microsoft.com/office/word/2010/wordprocessingShape" mc:Ignorable="w14 w15 w16se wp14">
   <w:abstractNum w:abstractNumId="0" w15:restartNumberingAfterBreak="0">
     <w:nsid w:val="003D588C"/>
     <w:multiLevelType w:val="hybridMultilevel"/>
@@ -26147,7 +26198,7 @@
       </w:pPr>
     </w:pPrDefault>
   </w:docDefaults>
-  <w:latentStyles w:defLockedState="0" w:defUIPriority="99" w:defSemiHidden="0" w:defUnhideWhenUsed="0" w:defQFormat="0" w:count="374">
+  <w:latentStyles w:defLockedState="0" w:defUIPriority="99" w:defSemiHidden="0" w:defUnhideWhenUsed="0" w:defQFormat="0" w:count="372">
     <w:lsdException w:name="Normal" w:uiPriority="0" w:qFormat="1"/>
     <w:lsdException w:name="heading 1" w:uiPriority="9" w:qFormat="1"/>
     <w:lsdException w:name="heading 2" w:semiHidden="1" w:uiPriority="9" w:unhideWhenUsed="1" w:qFormat="1"/>
@@ -26253,6 +26304,7 @@
     <w:lsdException w:name="HTML Sample" w:semiHidden="1" w:unhideWhenUsed="1"/>
     <w:lsdException w:name="HTML Typewriter" w:semiHidden="1" w:unhideWhenUsed="1"/>
     <w:lsdException w:name="HTML Variable" w:semiHidden="1" w:unhideWhenUsed="1"/>
+    <w:lsdException w:name="Normal Table" w:semiHidden="1" w:unhideWhenUsed="1"/>
     <w:lsdException w:name="annotation subject" w:semiHidden="1" w:unhideWhenUsed="1"/>
     <w:lsdException w:name="No List" w:semiHidden="1" w:unhideWhenUsed="1"/>
     <w:lsdException w:name="Outline List 1" w:semiHidden="1" w:unhideWhenUsed="1"/>
@@ -26298,9 +26350,11 @@
     <w:lsdException w:name="Table Subtle 1" w:semiHidden="1" w:unhideWhenUsed="1"/>
     <w:lsdException w:name="Table Subtle 2" w:semiHidden="1" w:unhideWhenUsed="1"/>
     <w:lsdException w:name="Table Web 1" w:semiHidden="1" w:unhideWhenUsed="1"/>
+    <w:lsdException w:name="Table Web 2" w:semiHidden="1" w:unhideWhenUsed="1"/>
     <w:lsdException w:name="Table Web 3" w:semiHidden="1" w:unhideWhenUsed="1"/>
     <w:lsdException w:name="Balloon Text" w:semiHidden="1" w:unhideWhenUsed="1"/>
     <w:lsdException w:name="Table Grid" w:uiPriority="39"/>
+    <w:lsdException w:name="Table Theme" w:semiHidden="1" w:unhideWhenUsed="1"/>
     <w:lsdException w:name="Placeholder Text" w:semiHidden="1"/>
     <w:lsdException w:name="No Spacing" w:uiPriority="1" w:qFormat="1"/>
     <w:lsdException w:name="Light Shading" w:uiPriority="60"/>
@@ -26517,8 +26571,6 @@
     <w:lsdException w:name="List Table 6 Colorful Accent 6" w:uiPriority="51"/>
     <w:lsdException w:name="List Table 7 Colorful Accent 6" w:uiPriority="52"/>
     <w:lsdException w:name="Mention" w:semiHidden="1" w:unhideWhenUsed="1"/>
-    <w:lsdException w:name="Smart Hyperlink" w:semiHidden="1" w:unhideWhenUsed="1"/>
-    <w:lsdException w:name="Hashtag" w:semiHidden="1" w:unhideWhenUsed="1"/>
   </w:latentStyles>
   <w:style w:type="paragraph" w:default="1" w:styleId="Normal">
     <w:name w:val="Normal"/>
@@ -27120,7 +27172,7 @@
 </file>
 
 <file path=customXml/itemProps1.xml><?xml version="1.0" encoding="utf-8"?>
-<ds:datastoreItem xmlns:ds="http://schemas.openxmlformats.org/officeDocument/2006/customXml" ds:itemID="{0C5F6FF1-2707-44D0-B0DD-6329AA4246A1}">
+<ds:datastoreItem xmlns:ds="http://schemas.openxmlformats.org/officeDocument/2006/customXml" ds:itemID="{11A93E8F-D934-4D7E-A6D1-19E60477F539}">
   <ds:schemaRefs>
     <ds:schemaRef ds:uri="http://schemas.openxmlformats.org/officeDocument/2006/bibliography"/>
   </ds:schemaRefs>

</xml_diff>